<commit_message>
tests and snaps and tests RMSE bug
</commit_message>
<xml_diff>
--- a/tests/testthat/known_output/output-file.docx
+++ b/tests/testthat/known_output/output-file.docx
@@ -2,7 +2,7 @@
 <file path=word/document.xml><?xml version="1.0" encoding="utf-8"?>
 <w:document xmlns:wpc="http://schemas.microsoft.com/office/word/2010/wordprocessingCanvas" xmlns:cx="http://schemas.microsoft.com/office/drawing/2014/chartex" xmlns:cx1="http://schemas.microsoft.com/office/drawing/2015/9/8/chartex" xmlns:cx2="http://schemas.microsoft.com/office/drawing/2015/10/21/chartex" xmlns:cx3="http://schemas.microsoft.com/office/drawing/2016/5/9/chartex" xmlns:cx4="http://schemas.microsoft.com/office/drawing/2016/5/10/chartex" xmlns:cx5="http://schemas.microsoft.com/office/drawing/2016/5/11/chartex" xmlns:cx6="http://schemas.microsoft.com/office/drawing/2016/5/12/chartex" xmlns:cx7="http://schemas.microsoft.com/office/drawing/2016/5/13/chartex" xmlns:cx8="http://schemas.microsoft.com/office/drawing/2016/5/14/chartex" xmlns:mc="http://schemas.openxmlformats.org/markup-compatibility/2006" xmlns:aink="http://schemas.microsoft.com/office/drawing/2016/ink" xmlns:am3d="http://schemas.microsoft.com/office/drawing/2017/model3d" xmlns:o="urn:schemas-microsoft-com:office:office" xmlns:r="http://schemas.openxmlformats.org/officeDocument/2006/relationships" xmlns:m="http://schemas.openxmlformats.org/officeDocument/2006/math" xmlns:v="urn:schemas-microsoft-com:vml" xmlns:wp14="http://schemas.microsoft.com/office/word/2010/wordprocessingDrawing" xmlns:wp="http://schemas.openxmlformats.org/drawingml/2006/wordprocessingDrawing" xmlns:w10="urn:schemas-microsoft-com:office:word" xmlns:w="http://schemas.openxmlformats.org/wordprocessingml/2006/main" xmlns:w14="http://schemas.microsoft.com/office/word/2010/wordml" xmlns:w15="http://schemas.microsoft.com/office/word/2012/wordml" xmlns:w16cex="http://schemas.microsoft.com/office/word/2018/wordml/cex" xmlns:w16cid="http://schemas.microsoft.com/office/word/2016/wordml/cid" xmlns:w16="http://schemas.microsoft.com/office/word/2018/wordml" xmlns:w16se="http://schemas.microsoft.com/office/word/2015/wordml/symex" xmlns:wpg="http://schemas.microsoft.com/office/word/2010/wordprocessingGroup" xmlns:wpi="http://schemas.microsoft.com/office/word/2010/wordprocessingInk" xmlns:wne="http://schemas.microsoft.com/office/word/2006/wordml" xmlns:wps="http://schemas.microsoft.com/office/word/2010/wordprocessingShape" mc:Ignorable="w14 w15 w16se w16cid w16 w16cex wp14">
   <w:body>
-    <w:tbl xmlns:w="http://schemas.openxmlformats.org/wordprocessingml/2006/main" xmlns:r="http://schemas.openxmlformats.org/officeDocument/2006/relationships" xmlns:w14="http://schemas.microsoft.com/office/word/2010/wordml" xmlns:wp="http://schemas.openxmlformats.org/drawingml/2006/wordprocessingDrawing" xmlns:a="http://schemas.openxmlformats.org/drawingml/2006/main" xmlns:pic="http://schemas.openxmlformats.org/drawingml/2006/picture">
+    <w:tbl xmlns:a="http://schemas.openxmlformats.org/drawingml/2006/main" xmlns:pic="http://schemas.openxmlformats.org/drawingml/2006/picture">
       <w:tblPr>
         <w:tblLayout w:type="fixed"/>
         <w:jc w:val="center"/>
@@ -36,11 +36,12 @@
           </w:tcPr>
           <w:p>
             <w:pPr>
-              <w:jc w:val="left"/>
-              <w:spacing w:after="100" w:before="100" w:line="240"/>
-              <w:ind w:firstLine="0" w:left="100" w:right="100"/>
-            </w:pPr>
-            <w:r xmlns:w="http://schemas.openxmlformats.org/wordprocessingml/2006/main" xmlns:wp="http://schemas.openxmlformats.org/drawingml/2006/wordprocessingDrawing" xmlns:r="http://schemas.openxmlformats.org/officeDocument/2006/relationships" xmlns:w14="http://schemas.microsoft.com/office/word/2010/wordml">
+              <w:keepNext/>
+              <w:jc w:val="left"/>
+              <w:spacing w:after="100" w:before="100" w:line="240"/>
+              <w:ind w:firstLine="0" w:left="100" w:right="100"/>
+            </w:pPr>
+            <w:r>
               <w:rPr>
                 <w:rFonts w:ascii="DejaVu Sans" w:hAnsi="DejaVu Sans" w:eastAsia="DejaVu Sans" w:cs="DejaVu Sans"/>
                 <w:sz w:val="22"/>
@@ -68,11 +69,12 @@
           </w:tcPr>
           <w:p>
             <w:pPr>
-              <w:jc w:val="left"/>
-              <w:spacing w:after="100" w:before="100" w:line="240"/>
-              <w:ind w:firstLine="0" w:left="100" w:right="100"/>
-            </w:pPr>
-            <w:r xmlns:w="http://schemas.openxmlformats.org/wordprocessingml/2006/main" xmlns:wp="http://schemas.openxmlformats.org/drawingml/2006/wordprocessingDrawing" xmlns:r="http://schemas.openxmlformats.org/officeDocument/2006/relationships" xmlns:w14="http://schemas.microsoft.com/office/word/2010/wordml">
+              <w:keepNext/>
+              <w:jc w:val="left"/>
+              <w:spacing w:after="100" w:before="100" w:line="240"/>
+              <w:ind w:firstLine="0" w:left="100" w:right="100"/>
+            </w:pPr>
+            <w:r>
               <w:rPr>
                 <w:rFonts w:ascii="DejaVu Sans" w:hAnsi="DejaVu Sans" w:eastAsia="DejaVu Sans" w:cs="DejaVu Sans"/>
                 <w:sz w:val="22"/>
@@ -100,11 +102,12 @@
           </w:tcPr>
           <w:p>
             <w:pPr>
-              <w:jc w:val="left"/>
-              <w:spacing w:after="100" w:before="100" w:line="240"/>
-              <w:ind w:firstLine="0" w:left="100" w:right="100"/>
-            </w:pPr>
-            <w:r xmlns:w="http://schemas.openxmlformats.org/wordprocessingml/2006/main" xmlns:wp="http://schemas.openxmlformats.org/drawingml/2006/wordprocessingDrawing" xmlns:r="http://schemas.openxmlformats.org/officeDocument/2006/relationships" xmlns:w14="http://schemas.microsoft.com/office/word/2010/wordml">
+              <w:keepNext/>
+              <w:jc w:val="left"/>
+              <w:spacing w:after="100" w:before="100" w:line="240"/>
+              <w:ind w:firstLine="0" w:left="100" w:right="100"/>
+            </w:pPr>
+            <w:r>
               <w:rPr>
                 <w:rFonts w:ascii="DejaVu Sans" w:hAnsi="DejaVu Sans" w:eastAsia="DejaVu Sans" w:cs="DejaVu Sans"/>
                 <w:sz w:val="22"/>
@@ -135,11 +138,12 @@
           </w:tcPr>
           <w:p>
             <w:pPr>
-              <w:jc w:val="left"/>
-              <w:spacing w:after="100" w:before="100" w:line="240"/>
-              <w:ind w:firstLine="0" w:left="100" w:right="100"/>
-            </w:pPr>
-            <w:r xmlns:w="http://schemas.openxmlformats.org/wordprocessingml/2006/main" xmlns:wp="http://schemas.openxmlformats.org/drawingml/2006/wordprocessingDrawing" xmlns:r="http://schemas.openxmlformats.org/officeDocument/2006/relationships" xmlns:w14="http://schemas.microsoft.com/office/word/2010/wordml">
+              <w:keepNext/>
+              <w:jc w:val="left"/>
+              <w:spacing w:after="100" w:before="100" w:line="240"/>
+              <w:ind w:firstLine="0" w:left="100" w:right="100"/>
+            </w:pPr>
+            <w:r>
               <w:rPr>
                 <w:rFonts w:ascii="DejaVu Sans" w:hAnsi="DejaVu Sans" w:eastAsia="DejaVu Sans" w:cs="DejaVu Sans"/>
                 <w:sz w:val="22"/>
@@ -164,11 +168,12 @@
           </w:tcPr>
           <w:p>
             <w:pPr>
-              <w:jc w:val="left"/>
-              <w:spacing w:after="100" w:before="100" w:line="240"/>
-              <w:ind w:firstLine="0" w:left="100" w:right="100"/>
-            </w:pPr>
-            <w:r xmlns:w="http://schemas.openxmlformats.org/wordprocessingml/2006/main" xmlns:wp="http://schemas.openxmlformats.org/drawingml/2006/wordprocessingDrawing" xmlns:r="http://schemas.openxmlformats.org/officeDocument/2006/relationships" xmlns:w14="http://schemas.microsoft.com/office/word/2010/wordml">
+              <w:keepNext/>
+              <w:jc w:val="left"/>
+              <w:spacing w:after="100" w:before="100" w:line="240"/>
+              <w:ind w:firstLine="0" w:left="100" w:right="100"/>
+            </w:pPr>
+            <w:r>
               <w:rPr>
                 <w:rFonts w:ascii="DejaVu Sans" w:hAnsi="DejaVu Sans" w:eastAsia="DejaVu Sans" w:cs="DejaVu Sans"/>
                 <w:sz w:val="22"/>
@@ -193,11 +198,12 @@
           </w:tcPr>
           <w:p>
             <w:pPr>
-              <w:jc w:val="left"/>
-              <w:spacing w:after="100" w:before="100" w:line="240"/>
-              <w:ind w:firstLine="0" w:left="100" w:right="100"/>
-            </w:pPr>
-            <w:r xmlns:w="http://schemas.openxmlformats.org/wordprocessingml/2006/main" xmlns:wp="http://schemas.openxmlformats.org/drawingml/2006/wordprocessingDrawing" xmlns:r="http://schemas.openxmlformats.org/officeDocument/2006/relationships" xmlns:w14="http://schemas.microsoft.com/office/word/2010/wordml">
+              <w:keepNext/>
+              <w:jc w:val="left"/>
+              <w:spacing w:after="100" w:before="100" w:line="240"/>
+              <w:ind w:firstLine="0" w:left="100" w:right="100"/>
+            </w:pPr>
+            <w:r>
               <w:rPr>
                 <w:rFonts w:ascii="DejaVu Sans" w:hAnsi="DejaVu Sans" w:eastAsia="DejaVu Sans" w:cs="DejaVu Sans"/>
                 <w:sz w:val="22"/>
@@ -228,11 +234,12 @@
           </w:tcPr>
           <w:p>
             <w:pPr>
-              <w:jc w:val="left"/>
-              <w:spacing w:after="100" w:before="100" w:line="240"/>
-              <w:ind w:firstLine="0" w:left="100" w:right="100"/>
-            </w:pPr>
-            <w:r xmlns:w="http://schemas.openxmlformats.org/wordprocessingml/2006/main" xmlns:wp="http://schemas.openxmlformats.org/drawingml/2006/wordprocessingDrawing" xmlns:r="http://schemas.openxmlformats.org/officeDocument/2006/relationships" xmlns:w14="http://schemas.microsoft.com/office/word/2010/wordml">
+              <w:keepNext/>
+              <w:jc w:val="left"/>
+              <w:spacing w:after="100" w:before="100" w:line="240"/>
+              <w:ind w:firstLine="0" w:left="100" w:right="100"/>
+            </w:pPr>
+            <w:r>
               <w:rPr>
                 <w:rFonts w:ascii="DejaVu Sans" w:hAnsi="DejaVu Sans" w:eastAsia="DejaVu Sans" w:cs="DejaVu Sans"/>
                 <w:sz w:val="22"/>
@@ -257,11 +264,12 @@
           </w:tcPr>
           <w:p>
             <w:pPr>
-              <w:jc w:val="left"/>
-              <w:spacing w:after="100" w:before="100" w:line="240"/>
-              <w:ind w:firstLine="0" w:left="100" w:right="100"/>
-            </w:pPr>
-            <w:r xmlns:w="http://schemas.openxmlformats.org/wordprocessingml/2006/main" xmlns:wp="http://schemas.openxmlformats.org/drawingml/2006/wordprocessingDrawing" xmlns:r="http://schemas.openxmlformats.org/officeDocument/2006/relationships" xmlns:w14="http://schemas.microsoft.com/office/word/2010/wordml">
+              <w:keepNext/>
+              <w:jc w:val="left"/>
+              <w:spacing w:after="100" w:before="100" w:line="240"/>
+              <w:ind w:firstLine="0" w:left="100" w:right="100"/>
+            </w:pPr>
+            <w:r>
               <w:rPr>
                 <w:rFonts w:ascii="DejaVu Sans" w:hAnsi="DejaVu Sans" w:eastAsia="DejaVu Sans" w:cs="DejaVu Sans"/>
                 <w:sz w:val="22"/>
@@ -286,11 +294,12 @@
           </w:tcPr>
           <w:p>
             <w:pPr>
-              <w:jc w:val="left"/>
-              <w:spacing w:after="100" w:before="100" w:line="240"/>
-              <w:ind w:firstLine="0" w:left="100" w:right="100"/>
-            </w:pPr>
-            <w:r xmlns:w="http://schemas.openxmlformats.org/wordprocessingml/2006/main" xmlns:wp="http://schemas.openxmlformats.org/drawingml/2006/wordprocessingDrawing" xmlns:r="http://schemas.openxmlformats.org/officeDocument/2006/relationships" xmlns:w14="http://schemas.microsoft.com/office/word/2010/wordml">
+              <w:keepNext/>
+              <w:jc w:val="left"/>
+              <w:spacing w:after="100" w:before="100" w:line="240"/>
+              <w:ind w:firstLine="0" w:left="100" w:right="100"/>
+            </w:pPr>
+            <w:r>
               <w:rPr>
                 <w:rFonts w:ascii="DejaVu Sans" w:hAnsi="DejaVu Sans" w:eastAsia="DejaVu Sans" w:cs="DejaVu Sans"/>
                 <w:sz w:val="22"/>
@@ -321,11 +330,12 @@
           </w:tcPr>
           <w:p>
             <w:pPr>
-              <w:jc w:val="left"/>
-              <w:spacing w:after="100" w:before="100" w:line="240"/>
-              <w:ind w:firstLine="0" w:left="100" w:right="100"/>
-            </w:pPr>
-            <w:r xmlns:w="http://schemas.openxmlformats.org/wordprocessingml/2006/main" xmlns:wp="http://schemas.openxmlformats.org/drawingml/2006/wordprocessingDrawing" xmlns:r="http://schemas.openxmlformats.org/officeDocument/2006/relationships" xmlns:w14="http://schemas.microsoft.com/office/word/2010/wordml">
+              <w:keepNext/>
+              <w:jc w:val="left"/>
+              <w:spacing w:after="100" w:before="100" w:line="240"/>
+              <w:ind w:firstLine="0" w:left="100" w:right="100"/>
+            </w:pPr>
+            <w:r>
               <w:rPr>
                 <w:rFonts w:ascii="DejaVu Sans" w:hAnsi="DejaVu Sans" w:eastAsia="DejaVu Sans" w:cs="DejaVu Sans"/>
                 <w:sz w:val="22"/>
@@ -350,11 +360,12 @@
           </w:tcPr>
           <w:p>
             <w:pPr>
-              <w:jc w:val="left"/>
-              <w:spacing w:after="100" w:before="100" w:line="240"/>
-              <w:ind w:firstLine="0" w:left="100" w:right="100"/>
-            </w:pPr>
-            <w:r xmlns:w="http://schemas.openxmlformats.org/wordprocessingml/2006/main" xmlns:wp="http://schemas.openxmlformats.org/drawingml/2006/wordprocessingDrawing" xmlns:r="http://schemas.openxmlformats.org/officeDocument/2006/relationships" xmlns:w14="http://schemas.microsoft.com/office/word/2010/wordml">
+              <w:keepNext/>
+              <w:jc w:val="left"/>
+              <w:spacing w:after="100" w:before="100" w:line="240"/>
+              <w:ind w:firstLine="0" w:left="100" w:right="100"/>
+            </w:pPr>
+            <w:r>
               <w:rPr>
                 <w:rFonts w:ascii="DejaVu Sans" w:hAnsi="DejaVu Sans" w:eastAsia="DejaVu Sans" w:cs="DejaVu Sans"/>
                 <w:sz w:val="22"/>
@@ -379,11 +390,12 @@
           </w:tcPr>
           <w:p>
             <w:pPr>
-              <w:jc w:val="left"/>
-              <w:spacing w:after="100" w:before="100" w:line="240"/>
-              <w:ind w:firstLine="0" w:left="100" w:right="100"/>
-            </w:pPr>
-            <w:r xmlns:w="http://schemas.openxmlformats.org/wordprocessingml/2006/main" xmlns:wp="http://schemas.openxmlformats.org/drawingml/2006/wordprocessingDrawing" xmlns:r="http://schemas.openxmlformats.org/officeDocument/2006/relationships" xmlns:w14="http://schemas.microsoft.com/office/word/2010/wordml">
+              <w:keepNext/>
+              <w:jc w:val="left"/>
+              <w:spacing w:after="100" w:before="100" w:line="240"/>
+              <w:ind w:firstLine="0" w:left="100" w:right="100"/>
+            </w:pPr>
+            <w:r>
               <w:rPr>
                 <w:rFonts w:ascii="DejaVu Sans" w:hAnsi="DejaVu Sans" w:eastAsia="DejaVu Sans" w:cs="DejaVu Sans"/>
                 <w:sz w:val="22"/>
@@ -414,11 +426,12 @@
           </w:tcPr>
           <w:p>
             <w:pPr>
-              <w:jc w:val="left"/>
-              <w:spacing w:after="100" w:before="100" w:line="240"/>
-              <w:ind w:firstLine="0" w:left="100" w:right="100"/>
-            </w:pPr>
-            <w:r xmlns:w="http://schemas.openxmlformats.org/wordprocessingml/2006/main" xmlns:wp="http://schemas.openxmlformats.org/drawingml/2006/wordprocessingDrawing" xmlns:r="http://schemas.openxmlformats.org/officeDocument/2006/relationships" xmlns:w14="http://schemas.microsoft.com/office/word/2010/wordml">
+              <w:keepNext/>
+              <w:jc w:val="left"/>
+              <w:spacing w:after="100" w:before="100" w:line="240"/>
+              <w:ind w:firstLine="0" w:left="100" w:right="100"/>
+            </w:pPr>
+            <w:r>
               <w:rPr>
                 <w:rFonts w:ascii="DejaVu Sans" w:hAnsi="DejaVu Sans" w:eastAsia="DejaVu Sans" w:cs="DejaVu Sans"/>
                 <w:sz w:val="22"/>
@@ -443,11 +456,12 @@
           </w:tcPr>
           <w:p>
             <w:pPr>
-              <w:jc w:val="left"/>
-              <w:spacing w:after="100" w:before="100" w:line="240"/>
-              <w:ind w:firstLine="0" w:left="100" w:right="100"/>
-            </w:pPr>
-            <w:r xmlns:w="http://schemas.openxmlformats.org/wordprocessingml/2006/main" xmlns:wp="http://schemas.openxmlformats.org/drawingml/2006/wordprocessingDrawing" xmlns:r="http://schemas.openxmlformats.org/officeDocument/2006/relationships" xmlns:w14="http://schemas.microsoft.com/office/word/2010/wordml">
+              <w:keepNext/>
+              <w:jc w:val="left"/>
+              <w:spacing w:after="100" w:before="100" w:line="240"/>
+              <w:ind w:firstLine="0" w:left="100" w:right="100"/>
+            </w:pPr>
+            <w:r>
               <w:rPr>
                 <w:rFonts w:ascii="DejaVu Sans" w:hAnsi="DejaVu Sans" w:eastAsia="DejaVu Sans" w:cs="DejaVu Sans"/>
                 <w:sz w:val="22"/>
@@ -472,11 +486,12 @@
           </w:tcPr>
           <w:p>
             <w:pPr>
-              <w:jc w:val="left"/>
-              <w:spacing w:after="100" w:before="100" w:line="240"/>
-              <w:ind w:firstLine="0" w:left="100" w:right="100"/>
-            </w:pPr>
-            <w:r xmlns:w="http://schemas.openxmlformats.org/wordprocessingml/2006/main" xmlns:wp="http://schemas.openxmlformats.org/drawingml/2006/wordprocessingDrawing" xmlns:r="http://schemas.openxmlformats.org/officeDocument/2006/relationships" xmlns:w14="http://schemas.microsoft.com/office/word/2010/wordml">
+              <w:keepNext/>
+              <w:jc w:val="left"/>
+              <w:spacing w:after="100" w:before="100" w:line="240"/>
+              <w:ind w:firstLine="0" w:left="100" w:right="100"/>
+            </w:pPr>
+            <w:r>
               <w:rPr>
                 <w:rFonts w:ascii="DejaVu Sans" w:hAnsi="DejaVu Sans" w:eastAsia="DejaVu Sans" w:cs="DejaVu Sans"/>
                 <w:sz w:val="22"/>
@@ -507,11 +522,12 @@
           </w:tcPr>
           <w:p>
             <w:pPr>
-              <w:jc w:val="left"/>
-              <w:spacing w:after="100" w:before="100" w:line="240"/>
-              <w:ind w:firstLine="0" w:left="100" w:right="100"/>
-            </w:pPr>
-            <w:r xmlns:w="http://schemas.openxmlformats.org/wordprocessingml/2006/main" xmlns:wp="http://schemas.openxmlformats.org/drawingml/2006/wordprocessingDrawing" xmlns:r="http://schemas.openxmlformats.org/officeDocument/2006/relationships" xmlns:w14="http://schemas.microsoft.com/office/word/2010/wordml">
+              <w:keepNext/>
+              <w:jc w:val="left"/>
+              <w:spacing w:after="100" w:before="100" w:line="240"/>
+              <w:ind w:firstLine="0" w:left="100" w:right="100"/>
+            </w:pPr>
+            <w:r>
               <w:rPr>
                 <w:rFonts w:ascii="DejaVu Sans" w:hAnsi="DejaVu Sans" w:eastAsia="DejaVu Sans" w:cs="DejaVu Sans"/>
                 <w:sz w:val="22"/>
@@ -536,11 +552,12 @@
           </w:tcPr>
           <w:p>
             <w:pPr>
-              <w:jc w:val="left"/>
-              <w:spacing w:after="100" w:before="100" w:line="240"/>
-              <w:ind w:firstLine="0" w:left="100" w:right="100"/>
-            </w:pPr>
-            <w:r xmlns:w="http://schemas.openxmlformats.org/wordprocessingml/2006/main" xmlns:wp="http://schemas.openxmlformats.org/drawingml/2006/wordprocessingDrawing" xmlns:r="http://schemas.openxmlformats.org/officeDocument/2006/relationships" xmlns:w14="http://schemas.microsoft.com/office/word/2010/wordml">
+              <w:keepNext/>
+              <w:jc w:val="left"/>
+              <w:spacing w:after="100" w:before="100" w:line="240"/>
+              <w:ind w:firstLine="0" w:left="100" w:right="100"/>
+            </w:pPr>
+            <w:r>
               <w:rPr>
                 <w:rFonts w:ascii="DejaVu Sans" w:hAnsi="DejaVu Sans" w:eastAsia="DejaVu Sans" w:cs="DejaVu Sans"/>
                 <w:sz w:val="22"/>
@@ -565,11 +582,12 @@
           </w:tcPr>
           <w:p>
             <w:pPr>
-              <w:jc w:val="left"/>
-              <w:spacing w:after="100" w:before="100" w:line="240"/>
-              <w:ind w:firstLine="0" w:left="100" w:right="100"/>
-            </w:pPr>
-            <w:r xmlns:w="http://schemas.openxmlformats.org/wordprocessingml/2006/main" xmlns:wp="http://schemas.openxmlformats.org/drawingml/2006/wordprocessingDrawing" xmlns:r="http://schemas.openxmlformats.org/officeDocument/2006/relationships" xmlns:w14="http://schemas.microsoft.com/office/word/2010/wordml">
+              <w:keepNext/>
+              <w:jc w:val="left"/>
+              <w:spacing w:after="100" w:before="100" w:line="240"/>
+              <w:ind w:firstLine="0" w:left="100" w:right="100"/>
+            </w:pPr>
+            <w:r>
               <w:rPr>
                 <w:rFonts w:ascii="DejaVu Sans" w:hAnsi="DejaVu Sans" w:eastAsia="DejaVu Sans" w:cs="DejaVu Sans"/>
                 <w:sz w:val="22"/>
@@ -600,11 +618,12 @@
           </w:tcPr>
           <w:p>
             <w:pPr>
-              <w:jc w:val="left"/>
-              <w:spacing w:after="100" w:before="100" w:line="240"/>
-              <w:ind w:firstLine="0" w:left="100" w:right="100"/>
-            </w:pPr>
-            <w:r xmlns:w="http://schemas.openxmlformats.org/wordprocessingml/2006/main" xmlns:wp="http://schemas.openxmlformats.org/drawingml/2006/wordprocessingDrawing" xmlns:r="http://schemas.openxmlformats.org/officeDocument/2006/relationships" xmlns:w14="http://schemas.microsoft.com/office/word/2010/wordml">
+              <w:keepNext/>
+              <w:jc w:val="left"/>
+              <w:spacing w:after="100" w:before="100" w:line="240"/>
+              <w:ind w:firstLine="0" w:left="100" w:right="100"/>
+            </w:pPr>
+            <w:r>
               <w:rPr>
                 <w:rFonts w:ascii="DejaVu Sans" w:hAnsi="DejaVu Sans" w:eastAsia="DejaVu Sans" w:cs="DejaVu Sans"/>
                 <w:sz w:val="22"/>
@@ -629,11 +648,12 @@
           </w:tcPr>
           <w:p>
             <w:pPr>
-              <w:jc w:val="left"/>
-              <w:spacing w:after="100" w:before="100" w:line="240"/>
-              <w:ind w:firstLine="0" w:left="100" w:right="100"/>
-            </w:pPr>
-            <w:r xmlns:w="http://schemas.openxmlformats.org/wordprocessingml/2006/main" xmlns:wp="http://schemas.openxmlformats.org/drawingml/2006/wordprocessingDrawing" xmlns:r="http://schemas.openxmlformats.org/officeDocument/2006/relationships" xmlns:w14="http://schemas.microsoft.com/office/word/2010/wordml">
+              <w:keepNext/>
+              <w:jc w:val="left"/>
+              <w:spacing w:after="100" w:before="100" w:line="240"/>
+              <w:ind w:firstLine="0" w:left="100" w:right="100"/>
+            </w:pPr>
+            <w:r>
               <w:rPr>
                 <w:rFonts w:ascii="DejaVu Sans" w:hAnsi="DejaVu Sans" w:eastAsia="DejaVu Sans" w:cs="DejaVu Sans"/>
                 <w:sz w:val="22"/>
@@ -658,11 +678,12 @@
           </w:tcPr>
           <w:p>
             <w:pPr>
-              <w:jc w:val="left"/>
-              <w:spacing w:after="100" w:before="100" w:line="240"/>
-              <w:ind w:firstLine="0" w:left="100" w:right="100"/>
-            </w:pPr>
-            <w:r xmlns:w="http://schemas.openxmlformats.org/wordprocessingml/2006/main" xmlns:wp="http://schemas.openxmlformats.org/drawingml/2006/wordprocessingDrawing" xmlns:r="http://schemas.openxmlformats.org/officeDocument/2006/relationships" xmlns:w14="http://schemas.microsoft.com/office/word/2010/wordml">
+              <w:keepNext/>
+              <w:jc w:val="left"/>
+              <w:spacing w:after="100" w:before="100" w:line="240"/>
+              <w:ind w:firstLine="0" w:left="100" w:right="100"/>
+            </w:pPr>
+            <w:r>
               <w:rPr>
                 <w:rFonts w:ascii="DejaVu Sans" w:hAnsi="DejaVu Sans" w:eastAsia="DejaVu Sans" w:cs="DejaVu Sans"/>
                 <w:sz w:val="22"/>
@@ -695,11 +716,12 @@
           </w:tcPr>
           <w:p>
             <w:pPr>
-              <w:jc w:val="left"/>
-              <w:spacing w:after="100" w:before="100" w:line="240"/>
-              <w:ind w:firstLine="0" w:left="100" w:right="100"/>
-            </w:pPr>
-            <w:r xmlns:w="http://schemas.openxmlformats.org/wordprocessingml/2006/main" xmlns:wp="http://schemas.openxmlformats.org/drawingml/2006/wordprocessingDrawing" xmlns:r="http://schemas.openxmlformats.org/officeDocument/2006/relationships" xmlns:w14="http://schemas.microsoft.com/office/word/2010/wordml">
+              <w:keepNext/>
+              <w:jc w:val="left"/>
+              <w:spacing w:after="100" w:before="100" w:line="240"/>
+              <w:ind w:firstLine="0" w:left="100" w:right="100"/>
+            </w:pPr>
+            <w:r>
               <w:rPr>
                 <w:rFonts w:ascii="DejaVu Sans" w:hAnsi="DejaVu Sans" w:eastAsia="DejaVu Sans" w:cs="DejaVu Sans"/>
                 <w:sz w:val="22"/>
@@ -726,11 +748,12 @@
           </w:tcPr>
           <w:p>
             <w:pPr>
-              <w:jc w:val="left"/>
-              <w:spacing w:after="100" w:before="100" w:line="240"/>
-              <w:ind w:firstLine="0" w:left="100" w:right="100"/>
-            </w:pPr>
-            <w:r xmlns:w="http://schemas.openxmlformats.org/wordprocessingml/2006/main" xmlns:wp="http://schemas.openxmlformats.org/drawingml/2006/wordprocessingDrawing" xmlns:r="http://schemas.openxmlformats.org/officeDocument/2006/relationships" xmlns:w14="http://schemas.microsoft.com/office/word/2010/wordml">
+              <w:keepNext/>
+              <w:jc w:val="left"/>
+              <w:spacing w:after="100" w:before="100" w:line="240"/>
+              <w:ind w:firstLine="0" w:left="100" w:right="100"/>
+            </w:pPr>
+            <w:r>
               <w:rPr>
                 <w:rFonts w:ascii="DejaVu Sans" w:hAnsi="DejaVu Sans" w:eastAsia="DejaVu Sans" w:cs="DejaVu Sans"/>
                 <w:sz w:val="22"/>
@@ -757,11 +780,12 @@
           </w:tcPr>
           <w:p>
             <w:pPr>
-              <w:jc w:val="left"/>
-              <w:spacing w:after="100" w:before="100" w:line="240"/>
-              <w:ind w:firstLine="0" w:left="100" w:right="100"/>
-            </w:pPr>
-            <w:r xmlns:w="http://schemas.openxmlformats.org/wordprocessingml/2006/main" xmlns:wp="http://schemas.openxmlformats.org/drawingml/2006/wordprocessingDrawing" xmlns:r="http://schemas.openxmlformats.org/officeDocument/2006/relationships" xmlns:w14="http://schemas.microsoft.com/office/word/2010/wordml">
+              <w:keepNext/>
+              <w:jc w:val="left"/>
+              <w:spacing w:after="100" w:before="100" w:line="240"/>
+              <w:ind w:firstLine="0" w:left="100" w:right="100"/>
+            </w:pPr>
+            <w:r>
               <w:rPr>
                 <w:rFonts w:ascii="DejaVu Sans" w:hAnsi="DejaVu Sans" w:eastAsia="DejaVu Sans" w:cs="DejaVu Sans"/>
                 <w:sz w:val="22"/>
@@ -792,11 +816,12 @@
           </w:tcPr>
           <w:p>
             <w:pPr>
-              <w:jc w:val="left"/>
-              <w:spacing w:after="100" w:before="100" w:line="240"/>
-              <w:ind w:firstLine="0" w:left="100" w:right="100"/>
-            </w:pPr>
-            <w:r xmlns:w="http://schemas.openxmlformats.org/wordprocessingml/2006/main" xmlns:wp="http://schemas.openxmlformats.org/drawingml/2006/wordprocessingDrawing" xmlns:r="http://schemas.openxmlformats.org/officeDocument/2006/relationships" xmlns:w14="http://schemas.microsoft.com/office/word/2010/wordml">
+              <w:keepNext/>
+              <w:jc w:val="left"/>
+              <w:spacing w:after="100" w:before="100" w:line="240"/>
+              <w:ind w:firstLine="0" w:left="100" w:right="100"/>
+            </w:pPr>
+            <w:r>
               <w:rPr>
                 <w:rFonts w:ascii="DejaVu Sans" w:hAnsi="DejaVu Sans" w:eastAsia="DejaVu Sans" w:cs="DejaVu Sans"/>
                 <w:sz w:val="22"/>
@@ -821,11 +846,12 @@
           </w:tcPr>
           <w:p>
             <w:pPr>
-              <w:jc w:val="left"/>
-              <w:spacing w:after="100" w:before="100" w:line="240"/>
-              <w:ind w:firstLine="0" w:left="100" w:right="100"/>
-            </w:pPr>
-            <w:r xmlns:w="http://schemas.openxmlformats.org/wordprocessingml/2006/main" xmlns:wp="http://schemas.openxmlformats.org/drawingml/2006/wordprocessingDrawing" xmlns:r="http://schemas.openxmlformats.org/officeDocument/2006/relationships" xmlns:w14="http://schemas.microsoft.com/office/word/2010/wordml">
+              <w:keepNext/>
+              <w:jc w:val="left"/>
+              <w:spacing w:after="100" w:before="100" w:line="240"/>
+              <w:ind w:firstLine="0" w:left="100" w:right="100"/>
+            </w:pPr>
+            <w:r>
               <w:rPr>
                 <w:rFonts w:ascii="DejaVu Sans" w:hAnsi="DejaVu Sans" w:eastAsia="DejaVu Sans" w:cs="DejaVu Sans"/>
                 <w:sz w:val="22"/>
@@ -850,11 +876,12 @@
           </w:tcPr>
           <w:p>
             <w:pPr>
-              <w:jc w:val="left"/>
-              <w:spacing w:after="100" w:before="100" w:line="240"/>
-              <w:ind w:firstLine="0" w:left="100" w:right="100"/>
-            </w:pPr>
-            <w:r xmlns:w="http://schemas.openxmlformats.org/wordprocessingml/2006/main" xmlns:wp="http://schemas.openxmlformats.org/drawingml/2006/wordprocessingDrawing" xmlns:r="http://schemas.openxmlformats.org/officeDocument/2006/relationships" xmlns:w14="http://schemas.microsoft.com/office/word/2010/wordml">
+              <w:keepNext/>
+              <w:jc w:val="left"/>
+              <w:spacing w:after="100" w:before="100" w:line="240"/>
+              <w:ind w:firstLine="0" w:left="100" w:right="100"/>
+            </w:pPr>
+            <w:r>
               <w:rPr>
                 <w:rFonts w:ascii="DejaVu Sans" w:hAnsi="DejaVu Sans" w:eastAsia="DejaVu Sans" w:cs="DejaVu Sans"/>
                 <w:sz w:val="22"/>
@@ -885,11 +912,12 @@
           </w:tcPr>
           <w:p>
             <w:pPr>
-              <w:jc w:val="left"/>
-              <w:spacing w:after="100" w:before="100" w:line="240"/>
-              <w:ind w:firstLine="0" w:left="100" w:right="100"/>
-            </w:pPr>
-            <w:r xmlns:w="http://schemas.openxmlformats.org/wordprocessingml/2006/main" xmlns:wp="http://schemas.openxmlformats.org/drawingml/2006/wordprocessingDrawing" xmlns:r="http://schemas.openxmlformats.org/officeDocument/2006/relationships" xmlns:w14="http://schemas.microsoft.com/office/word/2010/wordml">
+              <w:keepNext/>
+              <w:jc w:val="left"/>
+              <w:spacing w:after="100" w:before="100" w:line="240"/>
+              <w:ind w:firstLine="0" w:left="100" w:right="100"/>
+            </w:pPr>
+            <w:r>
               <w:rPr>
                 <w:rFonts w:ascii="DejaVu Sans" w:hAnsi="DejaVu Sans" w:eastAsia="DejaVu Sans" w:cs="DejaVu Sans"/>
                 <w:sz w:val="22"/>
@@ -914,11 +942,12 @@
           </w:tcPr>
           <w:p>
             <w:pPr>
-              <w:jc w:val="left"/>
-              <w:spacing w:after="100" w:before="100" w:line="240"/>
-              <w:ind w:firstLine="0" w:left="100" w:right="100"/>
-            </w:pPr>
-            <w:r xmlns:w="http://schemas.openxmlformats.org/wordprocessingml/2006/main" xmlns:wp="http://schemas.openxmlformats.org/drawingml/2006/wordprocessingDrawing" xmlns:r="http://schemas.openxmlformats.org/officeDocument/2006/relationships" xmlns:w14="http://schemas.microsoft.com/office/word/2010/wordml">
+              <w:keepNext/>
+              <w:jc w:val="left"/>
+              <w:spacing w:after="100" w:before="100" w:line="240"/>
+              <w:ind w:firstLine="0" w:left="100" w:right="100"/>
+            </w:pPr>
+            <w:r>
               <w:rPr>
                 <w:rFonts w:ascii="DejaVu Sans" w:hAnsi="DejaVu Sans" w:eastAsia="DejaVu Sans" w:cs="DejaVu Sans"/>
                 <w:sz w:val="22"/>
@@ -943,11 +972,12 @@
           </w:tcPr>
           <w:p>
             <w:pPr>
-              <w:jc w:val="left"/>
-              <w:spacing w:after="100" w:before="100" w:line="240"/>
-              <w:ind w:firstLine="0" w:left="100" w:right="100"/>
-            </w:pPr>
-            <w:r xmlns:w="http://schemas.openxmlformats.org/wordprocessingml/2006/main" xmlns:wp="http://schemas.openxmlformats.org/drawingml/2006/wordprocessingDrawing" xmlns:r="http://schemas.openxmlformats.org/officeDocument/2006/relationships" xmlns:w14="http://schemas.microsoft.com/office/word/2010/wordml">
+              <w:keepNext/>
+              <w:jc w:val="left"/>
+              <w:spacing w:after="100" w:before="100" w:line="240"/>
+              <w:ind w:firstLine="0" w:left="100" w:right="100"/>
+            </w:pPr>
+            <w:r>
               <w:rPr>
                 <w:rFonts w:ascii="DejaVu Sans" w:hAnsi="DejaVu Sans" w:eastAsia="DejaVu Sans" w:cs="DejaVu Sans"/>
                 <w:sz w:val="22"/>
@@ -978,11 +1008,12 @@
           </w:tcPr>
           <w:p>
             <w:pPr>
-              <w:jc w:val="left"/>
-              <w:spacing w:after="100" w:before="100" w:line="240"/>
-              <w:ind w:firstLine="0" w:left="100" w:right="100"/>
-            </w:pPr>
-            <w:r xmlns:w="http://schemas.openxmlformats.org/wordprocessingml/2006/main" xmlns:wp="http://schemas.openxmlformats.org/drawingml/2006/wordprocessingDrawing" xmlns:r="http://schemas.openxmlformats.org/officeDocument/2006/relationships" xmlns:w14="http://schemas.microsoft.com/office/word/2010/wordml">
+              <w:keepNext/>
+              <w:jc w:val="left"/>
+              <w:spacing w:after="100" w:before="100" w:line="240"/>
+              <w:ind w:firstLine="0" w:left="100" w:right="100"/>
+            </w:pPr>
+            <w:r>
               <w:rPr>
                 <w:rFonts w:ascii="DejaVu Sans" w:hAnsi="DejaVu Sans" w:eastAsia="DejaVu Sans" w:cs="DejaVu Sans"/>
                 <w:sz w:val="22"/>
@@ -1007,11 +1038,12 @@
           </w:tcPr>
           <w:p>
             <w:pPr>
-              <w:jc w:val="left"/>
-              <w:spacing w:after="100" w:before="100" w:line="240"/>
-              <w:ind w:firstLine="0" w:left="100" w:right="100"/>
-            </w:pPr>
-            <w:r xmlns:w="http://schemas.openxmlformats.org/wordprocessingml/2006/main" xmlns:wp="http://schemas.openxmlformats.org/drawingml/2006/wordprocessingDrawing" xmlns:r="http://schemas.openxmlformats.org/officeDocument/2006/relationships" xmlns:w14="http://schemas.microsoft.com/office/word/2010/wordml">
+              <w:keepNext/>
+              <w:jc w:val="left"/>
+              <w:spacing w:after="100" w:before="100" w:line="240"/>
+              <w:ind w:firstLine="0" w:left="100" w:right="100"/>
+            </w:pPr>
+            <w:r>
               <w:rPr>
                 <w:rFonts w:ascii="DejaVu Sans" w:hAnsi="DejaVu Sans" w:eastAsia="DejaVu Sans" w:cs="DejaVu Sans"/>
                 <w:sz w:val="22"/>
@@ -1036,11 +1068,12 @@
           </w:tcPr>
           <w:p>
             <w:pPr>
-              <w:jc w:val="left"/>
-              <w:spacing w:after="100" w:before="100" w:line="240"/>
-              <w:ind w:firstLine="0" w:left="100" w:right="100"/>
-            </w:pPr>
-            <w:r xmlns:w="http://schemas.openxmlformats.org/wordprocessingml/2006/main" xmlns:wp="http://schemas.openxmlformats.org/drawingml/2006/wordprocessingDrawing" xmlns:r="http://schemas.openxmlformats.org/officeDocument/2006/relationships" xmlns:w14="http://schemas.microsoft.com/office/word/2010/wordml">
+              <w:keepNext/>
+              <w:jc w:val="left"/>
+              <w:spacing w:after="100" w:before="100" w:line="240"/>
+              <w:ind w:firstLine="0" w:left="100" w:right="100"/>
+            </w:pPr>
+            <w:r>
               <w:rPr>
                 <w:rFonts w:ascii="DejaVu Sans" w:hAnsi="DejaVu Sans" w:eastAsia="DejaVu Sans" w:cs="DejaVu Sans"/>
                 <w:sz w:val="22"/>
@@ -1071,11 +1104,12 @@
           </w:tcPr>
           <w:p>
             <w:pPr>
-              <w:jc w:val="left"/>
-              <w:spacing w:after="100" w:before="100" w:line="240"/>
-              <w:ind w:firstLine="0" w:left="100" w:right="100"/>
-            </w:pPr>
-            <w:r xmlns:w="http://schemas.openxmlformats.org/wordprocessingml/2006/main" xmlns:wp="http://schemas.openxmlformats.org/drawingml/2006/wordprocessingDrawing" xmlns:r="http://schemas.openxmlformats.org/officeDocument/2006/relationships" xmlns:w14="http://schemas.microsoft.com/office/word/2010/wordml">
+              <w:keepNext/>
+              <w:jc w:val="left"/>
+              <w:spacing w:after="100" w:before="100" w:line="240"/>
+              <w:ind w:firstLine="0" w:left="100" w:right="100"/>
+            </w:pPr>
+            <w:r>
               <w:rPr>
                 <w:rFonts w:ascii="DejaVu Sans" w:hAnsi="DejaVu Sans" w:eastAsia="DejaVu Sans" w:cs="DejaVu Sans"/>
                 <w:sz w:val="22"/>
@@ -1100,11 +1134,12 @@
           </w:tcPr>
           <w:p>
             <w:pPr>
-              <w:jc w:val="left"/>
-              <w:spacing w:after="100" w:before="100" w:line="240"/>
-              <w:ind w:firstLine="0" w:left="100" w:right="100"/>
-            </w:pPr>
-            <w:r xmlns:w="http://schemas.openxmlformats.org/wordprocessingml/2006/main" xmlns:wp="http://schemas.openxmlformats.org/drawingml/2006/wordprocessingDrawing" xmlns:r="http://schemas.openxmlformats.org/officeDocument/2006/relationships" xmlns:w14="http://schemas.microsoft.com/office/word/2010/wordml">
+              <w:keepNext/>
+              <w:jc w:val="left"/>
+              <w:spacing w:after="100" w:before="100" w:line="240"/>
+              <w:ind w:firstLine="0" w:left="100" w:right="100"/>
+            </w:pPr>
+            <w:r>
               <w:rPr>
                 <w:rFonts w:ascii="DejaVu Sans" w:hAnsi="DejaVu Sans" w:eastAsia="DejaVu Sans" w:cs="DejaVu Sans"/>
                 <w:sz w:val="22"/>
@@ -1129,11 +1164,12 @@
           </w:tcPr>
           <w:p>
             <w:pPr>
-              <w:jc w:val="left"/>
-              <w:spacing w:after="100" w:before="100" w:line="240"/>
-              <w:ind w:firstLine="0" w:left="100" w:right="100"/>
-            </w:pPr>
-            <w:r xmlns:w="http://schemas.openxmlformats.org/wordprocessingml/2006/main" xmlns:wp="http://schemas.openxmlformats.org/drawingml/2006/wordprocessingDrawing" xmlns:r="http://schemas.openxmlformats.org/officeDocument/2006/relationships" xmlns:w14="http://schemas.microsoft.com/office/word/2010/wordml">
+              <w:keepNext/>
+              <w:jc w:val="left"/>
+              <w:spacing w:after="100" w:before="100" w:line="240"/>
+              <w:ind w:firstLine="0" w:left="100" w:right="100"/>
+            </w:pPr>
+            <w:r>
               <w:rPr>
                 <w:rFonts w:ascii="DejaVu Sans" w:hAnsi="DejaVu Sans" w:eastAsia="DejaVu Sans" w:cs="DejaVu Sans"/>
                 <w:sz w:val="22"/>
@@ -1164,76 +1200,79 @@
           </w:tcPr>
           <w:p>
             <w:pPr>
-              <w:jc w:val="left"/>
-              <w:spacing w:after="100" w:before="100" w:line="240"/>
-              <w:ind w:firstLine="0" w:left="100" w:right="100"/>
-            </w:pPr>
-            <w:r xmlns:w="http://schemas.openxmlformats.org/wordprocessingml/2006/main" xmlns:wp="http://schemas.openxmlformats.org/drawingml/2006/wordprocessingDrawing" xmlns:r="http://schemas.openxmlformats.org/officeDocument/2006/relationships" xmlns:w14="http://schemas.microsoft.com/office/word/2010/wordml">
-              <w:rPr>
-                <w:rFonts w:ascii="DejaVu Sans" w:hAnsi="DejaVu Sans" w:eastAsia="DejaVu Sans" w:cs="DejaVu Sans"/>
-                <w:sz w:val="22"/>
-                <w:szCs w:val="22"/>
-                <w:color w:val="000000"/>
-              </w:rPr>
-              <w:t xml:space="preserve">Log.Lik.</w:t>
-            </w:r>
-          </w:p>
-        </w:tc>
-        <w:tc>
-          <w:tcPr>
-            <w:tcBorders/>
-            <w:shd w:val="clear" w:color="auto" w:fill="FFFFFF"/>
-            <w:tcMar>
-              <w:top w:w="0" w:type="dxa"/>
-              <w:bottom w:w="0" w:type="dxa"/>
-              <w:left w:w="0" w:type="dxa"/>
-              <w:right w:w="0" w:type="dxa"/>
-            </w:tcMar>
-            <w:vAlign w:val="center"/>
-          </w:tcPr>
-          <w:p>
-            <w:pPr>
-              <w:jc w:val="left"/>
-              <w:spacing w:after="100" w:before="100" w:line="240"/>
-              <w:ind w:firstLine="0" w:left="100" w:right="100"/>
-            </w:pPr>
-            <w:r xmlns:w="http://schemas.openxmlformats.org/wordprocessingml/2006/main" xmlns:wp="http://schemas.openxmlformats.org/drawingml/2006/wordprocessingDrawing" xmlns:r="http://schemas.openxmlformats.org/officeDocument/2006/relationships" xmlns:w14="http://schemas.microsoft.com/office/word/2010/wordml">
-              <w:rPr>
-                <w:rFonts w:ascii="DejaVu Sans" w:hAnsi="DejaVu Sans" w:eastAsia="DejaVu Sans" w:cs="DejaVu Sans"/>
-                <w:sz w:val="22"/>
-                <w:szCs w:val="22"/>
-                <w:color w:val="000000"/>
-              </w:rPr>
-              <w:t xml:space="preserve">-165.428</w:t>
-            </w:r>
-          </w:p>
-        </w:tc>
-        <w:tc>
-          <w:tcPr>
-            <w:tcBorders/>
-            <w:shd w:val="clear" w:color="auto" w:fill="FFFFFF"/>
-            <w:tcMar>
-              <w:top w:w="0" w:type="dxa"/>
-              <w:bottom w:w="0" w:type="dxa"/>
-              <w:left w:w="0" w:type="dxa"/>
-              <w:right w:w="0" w:type="dxa"/>
-            </w:tcMar>
-            <w:vAlign w:val="center"/>
-          </w:tcPr>
-          <w:p>
-            <w:pPr>
-              <w:jc w:val="left"/>
-              <w:spacing w:after="100" w:before="100" w:line="240"/>
-              <w:ind w:firstLine="0" w:left="100" w:right="100"/>
-            </w:pPr>
-            <w:r xmlns:w="http://schemas.openxmlformats.org/wordprocessingml/2006/main" xmlns:wp="http://schemas.openxmlformats.org/drawingml/2006/wordprocessingDrawing" xmlns:r="http://schemas.openxmlformats.org/officeDocument/2006/relationships" xmlns:w14="http://schemas.microsoft.com/office/word/2010/wordml">
-              <w:rPr>
-                <w:rFonts w:ascii="DejaVu Sans" w:hAnsi="DejaVu Sans" w:eastAsia="DejaVu Sans" w:cs="DejaVu Sans"/>
-                <w:sz w:val="22"/>
-                <w:szCs w:val="22"/>
-                <w:color w:val="000000"/>
-              </w:rPr>
-              <w:t xml:space="preserve">-164.940</w:t>
+              <w:keepNext/>
+              <w:jc w:val="left"/>
+              <w:spacing w:after="100" w:before="100" w:line="240"/>
+              <w:ind w:firstLine="0" w:left="100" w:right="100"/>
+            </w:pPr>
+            <w:r>
+              <w:rPr>
+                <w:rFonts w:ascii="DejaVu Sans" w:hAnsi="DejaVu Sans" w:eastAsia="DejaVu Sans" w:cs="DejaVu Sans"/>
+                <w:sz w:val="22"/>
+                <w:szCs w:val="22"/>
+                <w:color w:val="000000"/>
+              </w:rPr>
+              <w:t xml:space="preserve">F</w:t>
+            </w:r>
+          </w:p>
+        </w:tc>
+        <w:tc>
+          <w:tcPr>
+            <w:tcBorders/>
+            <w:shd w:val="clear" w:color="auto" w:fill="FFFFFF"/>
+            <w:tcMar>
+              <w:top w:w="0" w:type="dxa"/>
+              <w:bottom w:w="0" w:type="dxa"/>
+              <w:left w:w="0" w:type="dxa"/>
+              <w:right w:w="0" w:type="dxa"/>
+            </w:tcMar>
+            <w:vAlign w:val="center"/>
+          </w:tcPr>
+          <w:p>
+            <w:pPr>
+              <w:keepNext/>
+              <w:jc w:val="left"/>
+              <w:spacing w:after="100" w:before="100" w:line="240"/>
+              <w:ind w:firstLine="0" w:left="100" w:right="100"/>
+            </w:pPr>
+            <w:r>
+              <w:rPr>
+                <w:rFonts w:ascii="DejaVu Sans" w:hAnsi="DejaVu Sans" w:eastAsia="DejaVu Sans" w:cs="DejaVu Sans"/>
+                <w:sz w:val="22"/>
+                <w:szCs w:val="22"/>
+                <w:color w:val="000000"/>
+              </w:rPr>
+              <w:t xml:space="preserve">45.460</w:t>
+            </w:r>
+          </w:p>
+        </w:tc>
+        <w:tc>
+          <w:tcPr>
+            <w:tcBorders/>
+            <w:shd w:val="clear" w:color="auto" w:fill="FFFFFF"/>
+            <w:tcMar>
+              <w:top w:w="0" w:type="dxa"/>
+              <w:bottom w:w="0" w:type="dxa"/>
+              <w:left w:w="0" w:type="dxa"/>
+              <w:right w:w="0" w:type="dxa"/>
+            </w:tcMar>
+            <w:vAlign w:val="center"/>
+          </w:tcPr>
+          <w:p>
+            <w:pPr>
+              <w:keepNext/>
+              <w:jc w:val="left"/>
+              <w:spacing w:after="100" w:before="100" w:line="240"/>
+              <w:ind w:firstLine="0" w:left="100" w:right="100"/>
+            </w:pPr>
+            <w:r>
+              <w:rPr>
+                <w:rFonts w:ascii="DejaVu Sans" w:hAnsi="DejaVu Sans" w:eastAsia="DejaVu Sans" w:cs="DejaVu Sans"/>
+                <w:sz w:val="22"/>
+                <w:szCs w:val="22"/>
+                <w:color w:val="000000"/>
+              </w:rPr>
+              <w:t xml:space="preserve">23.100</w:t>
             </w:r>
           </w:p>
         </w:tc>
@@ -1259,18 +1298,19 @@
           </w:tcPr>
           <w:p>
             <w:pPr>
-              <w:jc w:val="left"/>
-              <w:spacing w:after="100" w:before="100" w:line="240"/>
-              <w:ind w:firstLine="0" w:left="100" w:right="100"/>
-            </w:pPr>
-            <w:r xmlns:w="http://schemas.openxmlformats.org/wordprocessingml/2006/main" xmlns:wp="http://schemas.openxmlformats.org/drawingml/2006/wordprocessingDrawing" xmlns:r="http://schemas.openxmlformats.org/officeDocument/2006/relationships" xmlns:w14="http://schemas.microsoft.com/office/word/2010/wordml">
-              <w:rPr>
-                <w:rFonts w:ascii="DejaVu Sans" w:hAnsi="DejaVu Sans" w:eastAsia="DejaVu Sans" w:cs="DejaVu Sans"/>
-                <w:sz w:val="22"/>
-                <w:szCs w:val="22"/>
-                <w:color w:val="000000"/>
-              </w:rPr>
-              <w:t xml:space="preserve">F</w:t>
+              <w:keepNext/>
+              <w:jc w:val="left"/>
+              <w:spacing w:after="100" w:before="100" w:line="240"/>
+              <w:ind w:firstLine="0" w:left="100" w:right="100"/>
+            </w:pPr>
+            <w:r>
+              <w:rPr>
+                <w:rFonts w:ascii="DejaVu Sans" w:hAnsi="DejaVu Sans" w:eastAsia="DejaVu Sans" w:cs="DejaVu Sans"/>
+                <w:sz w:val="22"/>
+                <w:szCs w:val="22"/>
+                <w:color w:val="000000"/>
+              </w:rPr>
+              <w:t xml:space="preserve">RMSE</w:t>
             </w:r>
           </w:p>
         </w:tc>
@@ -1290,18 +1330,19 @@
           </w:tcPr>
           <w:p>
             <w:pPr>
-              <w:jc w:val="left"/>
-              <w:spacing w:after="100" w:before="100" w:line="240"/>
-              <w:ind w:firstLine="0" w:left="100" w:right="100"/>
-            </w:pPr>
-            <w:r xmlns:w="http://schemas.openxmlformats.org/wordprocessingml/2006/main" xmlns:wp="http://schemas.openxmlformats.org/drawingml/2006/wordprocessingDrawing" xmlns:r="http://schemas.openxmlformats.org/officeDocument/2006/relationships" xmlns:w14="http://schemas.microsoft.com/office/word/2010/wordml">
-              <w:rPr>
-                <w:rFonts w:ascii="DejaVu Sans" w:hAnsi="DejaVu Sans" w:eastAsia="DejaVu Sans" w:cs="DejaVu Sans"/>
-                <w:sz w:val="22"/>
-                <w:szCs w:val="22"/>
-                <w:color w:val="000000"/>
-              </w:rPr>
-              <w:t xml:space="preserve">45.460</w:t>
+              <w:keepNext/>
+              <w:jc w:val="left"/>
+              <w:spacing w:after="100" w:before="100" w:line="240"/>
+              <w:ind w:firstLine="0" w:left="100" w:right="100"/>
+            </w:pPr>
+            <w:r>
+              <w:rPr>
+                <w:rFonts w:ascii="DejaVu Sans" w:hAnsi="DejaVu Sans" w:eastAsia="DejaVu Sans" w:cs="DejaVu Sans"/>
+                <w:sz w:val="22"/>
+                <w:szCs w:val="22"/>
+                <w:color w:val="000000"/>
+              </w:rPr>
+              <w:t xml:space="preserve">42.55</w:t>
             </w:r>
           </w:p>
         </w:tc>
@@ -1321,24 +1362,25 @@
           </w:tcPr>
           <w:p>
             <w:pPr>
-              <w:jc w:val="left"/>
-              <w:spacing w:after="100" w:before="100" w:line="240"/>
-              <w:ind w:firstLine="0" w:left="100" w:right="100"/>
-            </w:pPr>
-            <w:r xmlns:w="http://schemas.openxmlformats.org/wordprocessingml/2006/main" xmlns:wp="http://schemas.openxmlformats.org/drawingml/2006/wordprocessingDrawing" xmlns:r="http://schemas.openxmlformats.org/officeDocument/2006/relationships" xmlns:w14="http://schemas.microsoft.com/office/word/2010/wordml">
-              <w:rPr>
-                <w:rFonts w:ascii="DejaVu Sans" w:hAnsi="DejaVu Sans" w:eastAsia="DejaVu Sans" w:cs="DejaVu Sans"/>
-                <w:sz w:val="22"/>
-                <w:szCs w:val="22"/>
-                <w:color w:val="000000"/>
-              </w:rPr>
-              <w:t xml:space="preserve">23.100</w:t>
+              <w:keepNext/>
+              <w:jc w:val="left"/>
+              <w:spacing w:after="100" w:before="100" w:line="240"/>
+              <w:ind w:firstLine="0" w:left="100" w:right="100"/>
+            </w:pPr>
+            <w:r>
+              <w:rPr>
+                <w:rFonts w:ascii="DejaVu Sans" w:hAnsi="DejaVu Sans" w:eastAsia="DejaVu Sans" w:cs="DejaVu Sans"/>
+                <w:sz w:val="22"/>
+                <w:szCs w:val="22"/>
+                <w:color w:val="000000"/>
+              </w:rPr>
+              <w:t xml:space="preserve">41.91</w:t>
             </w:r>
           </w:p>
         </w:tc>
       </w:tr>
     </w:tbl>
-    <w:sectPr xmlns:w="http://schemas.openxmlformats.org/wordprocessingml/2006/main">
+    <w:sectPr>
       <w:pgMar w:header="720" w:bottom="1440" w:top="1440" w:right="1440" w:left="1440" w:footer="720" w:gutter="720"/>
       <w:pgSz w:h="16848" w:w="11952" w:orient="portrait"/>
       <w:type w:val="continuous"/>

</xml_diff>